<commit_message>
Foto's toegevoegd + aanpassingen
Onderscheid toegevoegd tussen elementen met en zonder subcategorie
</commit_message>
<xml_diff>
--- a/Documentatie/Sprint 1/Notulen PvA.docx
+++ b/Documentatie/Sprint 1/Notulen PvA.docx
@@ -51,13 +51,11 @@
       </w:r>
     </w:p>
     <w:p>
-      <w:proofErr w:type="gramStart"/>
-      <w:r>
-        <w:t>projectduur</w:t>
-      </w:r>
-      <w:proofErr w:type="gramEnd"/>
-      <w:r>
-        <w:t xml:space="preserve"> wat meer informatie vermelden, precieze data vermelden.</w:t>
+      <w:r>
+        <w:t>P</w:t>
+      </w:r>
+      <w:r>
+        <w:t>rojectduur wat meer informatie vermelden, precieze data vermelden.</w:t>
       </w:r>
     </w:p>
     <w:p>
@@ -106,12 +104,18 @@
     <w:p/>
     <w:p>
       <w:r>
+        <w:rPr>
+          <w:highlight w:val="green"/>
+        </w:rPr>
         <w:t>Presentatie: zoveel tijd van tevoren moet de pp klaar zijn (dit bij meer dingen doen).</w:t>
       </w:r>
     </w:p>
     <w:p/>
     <w:p>
       <w:r>
+        <w:rPr>
+          <w:highlight w:val="green"/>
+        </w:rPr>
         <w:t>Software guidebook: bijhouden tijdens het project</w:t>
       </w:r>
     </w:p>
@@ -184,6 +188,22 @@
       <w:proofErr w:type="spellEnd"/>
       <w:r>
         <w:t xml:space="preserve"> goed aangeven.</w:t>
+      </w:r>
+    </w:p>
+    <w:p/>
+    <w:p>
+      <w:r>
+        <w:t xml:space="preserve">Wireframes in </w:t>
+      </w:r>
+      <w:proofErr w:type="spellStart"/>
+      <w:r>
+        <w:t>PvA</w:t>
+      </w:r>
+      <w:proofErr w:type="spellEnd"/>
+    </w:p>
+    <w:p>
+      <w:r>
+        <w:t>Ja/Nee knoppen</w:t>
       </w:r>
     </w:p>
     <w:p/>

</xml_diff>